<commit_message>
Diagramas corregidos de transporte
@12jalh90
con Jose

Co-Authored-By: 12jalh90 <61569725+12jalh90@users.noreply.github.com>
</commit_message>
<xml_diff>
--- a/Informe_De_Proyecto.docx
+++ b/Informe_De_Proyecto.docx
@@ -322,47 +322,7 @@
           <w:sz w:val="28"/>
           <w:szCs w:val="28"/>
         </w:rPr>
-        <w:t xml:space="preserve">- </w:t>
-      </w:r>
-      <w:proofErr w:type="spellStart"/>
-      <w:r>
-        <w:rPr>
-          <w:rFonts w:ascii="Arial" w:eastAsia="Arial" w:hAnsi="Arial" w:cs="Arial"/>
-          <w:color w:val="000000"/>
-          <w:sz w:val="28"/>
-          <w:szCs w:val="28"/>
-        </w:rPr>
-        <w:t>Ñiquin</w:t>
-      </w:r>
-      <w:proofErr w:type="spellEnd"/>
-      <w:r>
-        <w:rPr>
-          <w:rFonts w:ascii="Arial" w:eastAsia="Arial" w:hAnsi="Arial" w:cs="Arial"/>
-          <w:color w:val="000000"/>
-          <w:sz w:val="28"/>
-          <w:szCs w:val="28"/>
-        </w:rPr>
-        <w:t xml:space="preserve"> Valdez </w:t>
-      </w:r>
-      <w:proofErr w:type="spellStart"/>
-      <w:r>
-        <w:rPr>
-          <w:rFonts w:ascii="Arial" w:eastAsia="Arial" w:hAnsi="Arial" w:cs="Arial"/>
-          <w:color w:val="000000"/>
-          <w:sz w:val="28"/>
-          <w:szCs w:val="28"/>
-        </w:rPr>
-        <w:t>Junnior</w:t>
-      </w:r>
-      <w:proofErr w:type="spellEnd"/>
-      <w:r>
-        <w:rPr>
-          <w:rFonts w:ascii="Arial" w:eastAsia="Arial" w:hAnsi="Arial" w:cs="Arial"/>
-          <w:color w:val="000000"/>
-          <w:sz w:val="28"/>
-          <w:szCs w:val="28"/>
-        </w:rPr>
-        <w:t xml:space="preserve"> Samir.</w:t>
+        <w:t>- Ñiquin Valdez Junnior Samir.</w:t>
       </w:r>
     </w:p>
     <w:p>
@@ -3295,48 +3255,19 @@
         <w:jc w:val="both"/>
         <w:rPr>
           <w:color w:val="000000"/>
-          <w:sz w:val="28"/>
-          <w:szCs w:val="28"/>
+          <w:sz w:val="40"/>
+          <w:szCs w:val="40"/>
           <w:highlight w:val="yellow"/>
         </w:rPr>
       </w:pPr>
       <w:r>
         <w:rPr>
-          <w:color w:val="000000"/>
-          <w:sz w:val="28"/>
-          <w:szCs w:val="28"/>
-          <w:highlight w:val="yellow"/>
-        </w:rPr>
-        <w:t>Al registrar un pedido este deberá contar con una documentación redactada por el cliente, en la cual se especifique el contenido del pedido.</w:t>
-      </w:r>
-    </w:p>
-    <w:p>
-      <w:pPr>
-        <w:pBdr>
-          <w:top w:val="nil"/>
-          <w:left w:val="nil"/>
-          <w:bottom w:val="nil"/>
-          <w:right w:val="nil"/>
-          <w:between w:val="nil"/>
-        </w:pBdr>
-        <w:spacing w:after="0"/>
-        <w:ind w:left="567"/>
-        <w:jc w:val="both"/>
-        <w:rPr>
-          <w:color w:val="000000"/>
-          <w:sz w:val="28"/>
-          <w:szCs w:val="28"/>
-          <w:highlight w:val="green"/>
-        </w:rPr>
-      </w:pPr>
-      <w:r>
-        <w:rPr>
-          <w:color w:val="000000"/>
-          <w:sz w:val="28"/>
-          <w:szCs w:val="28"/>
-          <w:highlight w:val="green"/>
-        </w:rPr>
-        <w:t>Todo pedido deberá especificar a detalle el contenido.</w:t>
+          <w:color w:val="202124"/>
+          <w:sz w:val="28"/>
+          <w:szCs w:val="28"/>
+          <w:shd w:val="clear" w:color="auto" w:fill="FFFFFF"/>
+        </w:rPr>
+        <w:t>Todo pedido que el cliente desea registrar deberá especificar a detalle.</w:t>
       </w:r>
     </w:p>
     <w:p>
@@ -3407,46 +3338,23 @@
         <w:ind w:left="567"/>
         <w:jc w:val="both"/>
         <w:rPr>
-          <w:color w:val="000000"/>
-          <w:sz w:val="28"/>
-          <w:szCs w:val="28"/>
-        </w:rPr>
-      </w:pPr>
-      <w:r>
-        <w:rPr>
-          <w:color w:val="000000"/>
-          <w:sz w:val="28"/>
-          <w:szCs w:val="28"/>
-        </w:rPr>
-        <w:t>Si el cliente realiza un reclamo sobre el pedido deberá presentar su documento de identidad (DNI), descripción del reclamo y un medio con el cual la empresa pueda contactar con el cliente, el cliente es voluntario de brindar cualquier otro detalle referente al reclamo.</w:t>
-      </w:r>
-    </w:p>
-    <w:p>
-      <w:pPr>
-        <w:pBdr>
-          <w:top w:val="nil"/>
-          <w:left w:val="nil"/>
-          <w:bottom w:val="nil"/>
-          <w:right w:val="nil"/>
-          <w:between w:val="nil"/>
-        </w:pBdr>
-        <w:spacing w:after="0"/>
-        <w:ind w:left="567"/>
-        <w:jc w:val="both"/>
-        <w:rPr>
-          <w:color w:val="000000"/>
-          <w:sz w:val="28"/>
-          <w:szCs w:val="28"/>
-        </w:rPr>
-      </w:pPr>
-      <w:r>
-        <w:rPr>
-          <w:color w:val="000000"/>
-          <w:sz w:val="28"/>
-          <w:szCs w:val="28"/>
-          <w:highlight w:val="green"/>
-        </w:rPr>
-        <w:t>Redactar como regla</w:t>
+          <w:b/>
+          <w:bCs/>
+          <w:color w:val="000000"/>
+          <w:sz w:val="40"/>
+          <w:szCs w:val="40"/>
+        </w:rPr>
+      </w:pPr>
+      <w:r>
+        <w:rPr>
+          <w:b/>
+          <w:bCs/>
+          <w:color w:val="202124"/>
+          <w:sz w:val="28"/>
+          <w:szCs w:val="28"/>
+          <w:shd w:val="clear" w:color="auto" w:fill="FFFFFF"/>
+        </w:rPr>
+        <w:t>Todo reclamo que el cliente realice sobre el pedido deberá presentar su documento de identidad (DNI), descripción del reclamo y un medio con el cual la empresa pueda tener contacto con él, el cliente es voluntario de brindar cualquier otro detalle referente al reclamo.</w:t>
       </w:r>
     </w:p>
     <w:p>
@@ -3695,7 +3603,6 @@
           <w:sz w:val="28"/>
           <w:szCs w:val="28"/>
         </w:rPr>
-        <w:lastRenderedPageBreak/>
         <w:t>Se podrá prestar servicio de transporte solo si el vehículo cuenta con un extintor operativo, neumáticos de repuesto y un botiquín con los elementos establecidos por la MTC.</w:t>
       </w:r>
     </w:p>
@@ -3716,6 +3623,7 @@
           <w:sz w:val="28"/>
           <w:szCs w:val="28"/>
         </w:rPr>
+        <w:lastRenderedPageBreak/>
         <w:tab/>
       </w:r>
     </w:p>
@@ -3841,13 +3749,8 @@
         </w:numPr>
         <w:spacing w:after="0"/>
       </w:pPr>
-      <w:proofErr w:type="gramStart"/>
-      <w:r>
-        <w:t>Gestión  transporte</w:t>
-      </w:r>
-      <w:proofErr w:type="gramEnd"/>
-      <w:r>
-        <w:t xml:space="preserve"> de carga</w:t>
+      <w:r>
+        <w:t>Gestión  transporte de carga</w:t>
       </w:r>
     </w:p>
     <w:p>
@@ -4000,7 +3903,6 @@
           <w:sz w:val="28"/>
           <w:szCs w:val="28"/>
         </w:rPr>
-        <w:lastRenderedPageBreak/>
         <w:t>Diagrama de Casos de Uso del Negocio</w:t>
       </w:r>
       <w:r>
@@ -4190,7 +4092,6 @@
           <w:szCs w:val="24"/>
         </w:rPr>
       </w:pPr>
-      <w:proofErr w:type="gramStart"/>
       <w:r>
         <w:rPr>
           <w:rFonts w:ascii="Times New Roman" w:eastAsia="Times New Roman" w:hAnsi="Times New Roman" w:cs="Times New Roman"/>
@@ -4220,7 +4121,6 @@
         </w:rPr>
         <w:t xml:space="preserve"> mal direccionadas y no hay relación de objetos!!!</w:t>
       </w:r>
-      <w:proofErr w:type="gramEnd"/>
     </w:p>
     <w:p>
       <w:pPr>
@@ -4275,67 +4175,78 @@
       <w:pPr>
         <w:ind w:left="567"/>
       </w:pPr>
+    </w:p>
+    <w:p>
+      <w:pPr>
+        <w:ind w:left="567"/>
+      </w:pPr>
       <w:r>
         <w:rPr>
           <w:noProof/>
-          <w:lang w:eastAsia="es-ES"/>
-        </w:rPr>
-        <w:lastRenderedPageBreak/>
+        </w:rPr>
         <w:drawing>
-          <wp:inline distT="114300" distB="114300" distL="114300" distR="114300" wp14:anchorId="351A0D56" wp14:editId="437E7149">
-            <wp:extent cx="5399730" cy="2603500"/>
+          <wp:anchor distT="0" distB="0" distL="114300" distR="114300" simplePos="0" relativeHeight="251659264" behindDoc="0" locked="0" layoutInCell="1" allowOverlap="1" wp14:anchorId="03D8A99C" wp14:editId="4D9C10DF">
+            <wp:simplePos x="0" y="0"/>
+            <wp:positionH relativeFrom="column">
+              <wp:posOffset>167944</wp:posOffset>
+            </wp:positionH>
+            <wp:positionV relativeFrom="paragraph">
+              <wp:posOffset>0</wp:posOffset>
+            </wp:positionV>
+            <wp:extent cx="5400040" cy="3890645"/>
             <wp:effectExtent l="0" t="0" r="0" b="0"/>
-            <wp:docPr id="71" name="image7.png"/>
-            <wp:cNvGraphicFramePr/>
+            <wp:wrapSquare wrapText="bothSides"/>
+            <wp:docPr id="1" name="Imagen 1"/>
+            <wp:cNvGraphicFramePr>
+              <a:graphicFrameLocks xmlns:a="http://schemas.openxmlformats.org/drawingml/2006/main" noChangeAspect="1"/>
+            </wp:cNvGraphicFramePr>
             <a:graphic xmlns:a="http://schemas.openxmlformats.org/drawingml/2006/main">
               <a:graphicData uri="http://schemas.openxmlformats.org/drawingml/2006/picture">
                 <pic:pic xmlns:pic="http://schemas.openxmlformats.org/drawingml/2006/picture">
                   <pic:nvPicPr>
-                    <pic:cNvPr id="0" name="image7.png"/>
-                    <pic:cNvPicPr preferRelativeResize="0"/>
+                    <pic:cNvPr id="0" name="Picture 1"/>
+                    <pic:cNvPicPr>
+                      <a:picLocks noChangeAspect="1" noChangeArrowheads="1"/>
+                    </pic:cNvPicPr>
                   </pic:nvPicPr>
                   <pic:blipFill>
-                    <a:blip r:embed="rId13"/>
+                    <a:blip r:embed="rId13" cstate="print">
+                      <a:extLst>
+                        <a:ext uri="{28A0092B-C50C-407E-A947-70E740481C1C}">
+                          <a14:useLocalDpi xmlns:a14="http://schemas.microsoft.com/office/drawing/2010/main" val="0"/>
+                        </a:ext>
+                      </a:extLst>
+                    </a:blip>
                     <a:srcRect/>
                     <a:stretch>
                       <a:fillRect/>
                     </a:stretch>
                   </pic:blipFill>
-                  <pic:spPr>
+                  <pic:spPr bwMode="auto">
                     <a:xfrm>
                       <a:off x="0" y="0"/>
-                      <a:ext cx="5399730" cy="2603500"/>
+                      <a:ext cx="5400040" cy="3890645"/>
                     </a:xfrm>
                     <a:prstGeom prst="rect">
                       <a:avLst/>
                     </a:prstGeom>
-                    <a:ln/>
+                    <a:noFill/>
+                    <a:ln>
+                      <a:noFill/>
+                    </a:ln>
                   </pic:spPr>
                 </pic:pic>
               </a:graphicData>
             </a:graphic>
-          </wp:inline>
+            <wp14:sizeRelH relativeFrom="page">
+              <wp14:pctWidth>0</wp14:pctWidth>
+            </wp14:sizeRelH>
+            <wp14:sizeRelV relativeFrom="page">
+              <wp14:pctHeight>0</wp14:pctHeight>
+            </wp14:sizeRelV>
+          </wp:anchor>
         </w:drawing>
       </w:r>
-    </w:p>
-    <w:p>
-      <w:pPr>
-        <w:ind w:left="567"/>
-      </w:pPr>
-      <w:r>
-        <w:rPr>
-          <w:rFonts w:ascii="Times New Roman" w:eastAsia="Times New Roman" w:hAnsi="Times New Roman" w:cs="Times New Roman"/>
-          <w:sz w:val="24"/>
-          <w:szCs w:val="24"/>
-          <w:highlight w:val="green"/>
-        </w:rPr>
-        <w:t>no hay relación de objetos!!!</w:t>
-      </w:r>
-    </w:p>
-    <w:p>
-      <w:pPr>
-        <w:ind w:left="567"/>
-      </w:pPr>
     </w:p>
     <w:p>
       <w:pPr>
@@ -4359,6 +4270,7 @@
           <w:noProof/>
           <w:lang w:eastAsia="es-ES"/>
         </w:rPr>
+        <w:lastRenderedPageBreak/>
         <w:drawing>
           <wp:inline distT="114300" distB="114300" distL="114300" distR="114300" wp14:anchorId="64CCDD93" wp14:editId="225D4B5D">
             <wp:extent cx="5399730" cy="4279900"/>
@@ -4472,7 +4384,6 @@
           <w:szCs w:val="24"/>
           <w:highlight w:val="green"/>
         </w:rPr>
-        <w:lastRenderedPageBreak/>
         <w:t xml:space="preserve">no hay </w:t>
       </w:r>
       <w:r>
@@ -4684,6 +4595,7 @@
           <w:sz w:val="28"/>
           <w:szCs w:val="28"/>
         </w:rPr>
+        <w:lastRenderedPageBreak/>
         <w:t>8. Control de los papeles del vehículo, tales como registro de revisión, entre otros</w:t>
       </w:r>
     </w:p>
@@ -5142,7 +5054,6 @@
                 <w:sz w:val="28"/>
                 <w:szCs w:val="28"/>
               </w:rPr>
-              <w:lastRenderedPageBreak/>
               <w:t xml:space="preserve"> </w:t>
             </w:r>
             <w:r>
@@ -5280,7 +5191,6 @@
               <w:t xml:space="preserve"> </w:t>
             </w:r>
             <w:proofErr w:type="spellStart"/>
-            <w:proofErr w:type="gramStart"/>
             <w:r>
               <w:rPr>
                 <w:rFonts w:ascii="Arial" w:eastAsia="Arial" w:hAnsi="Arial" w:cs="Arial"/>
@@ -5299,7 +5209,6 @@
               <w:t>,mostrar</w:t>
             </w:r>
             <w:proofErr w:type="spellEnd"/>
-            <w:proofErr w:type="gramEnd"/>
             <w:r>
               <w:rPr>
                 <w:rFonts w:ascii="Arial" w:eastAsia="Arial" w:hAnsi="Arial" w:cs="Arial"/>
@@ -5343,7 +5252,6 @@
                 <w:szCs w:val="24"/>
               </w:rPr>
             </w:pPr>
-            <w:proofErr w:type="gramStart"/>
             <w:r>
               <w:rPr>
                 <w:rFonts w:ascii="Arial" w:eastAsia="Arial" w:hAnsi="Arial" w:cs="Arial"/>
@@ -5353,7 +5261,6 @@
               </w:rPr>
               <w:t>REPETIDO!!!</w:t>
             </w:r>
-            <w:proofErr w:type="gramEnd"/>
           </w:p>
         </w:tc>
       </w:tr>
@@ -5519,25 +5426,7 @@
                 <w:sz w:val="24"/>
                 <w:szCs w:val="24"/>
               </w:rPr>
-              <w:t xml:space="preserve">deberá permitir </w:t>
-            </w:r>
-            <w:proofErr w:type="gramStart"/>
-            <w:r>
-              <w:rPr>
-                <w:rFonts w:ascii="Arial" w:eastAsia="Arial" w:hAnsi="Arial" w:cs="Arial"/>
-                <w:sz w:val="24"/>
-                <w:szCs w:val="24"/>
-              </w:rPr>
-              <w:t>consultar  los</w:t>
-            </w:r>
-            <w:proofErr w:type="gramEnd"/>
-            <w:r>
-              <w:rPr>
-                <w:rFonts w:ascii="Arial" w:eastAsia="Arial" w:hAnsi="Arial" w:cs="Arial"/>
-                <w:sz w:val="24"/>
-                <w:szCs w:val="24"/>
-              </w:rPr>
-              <w:t xml:space="preserve"> pedidos mostrando detalle de pago y cantidad de pedido.</w:t>
+              <w:t>deberá permitir consultar  los pedidos mostrando detalle de pago y cantidad de pedido.</w:t>
             </w:r>
           </w:p>
         </w:tc>
@@ -5580,6 +5469,7 @@
                 <w:sz w:val="32"/>
                 <w:szCs w:val="32"/>
               </w:rPr>
+              <w:lastRenderedPageBreak/>
               <w:t>N°7</w:t>
             </w:r>
           </w:p>
@@ -6072,7 +5962,6 @@
                 <w:sz w:val="24"/>
                 <w:szCs w:val="24"/>
               </w:rPr>
-              <w:lastRenderedPageBreak/>
               <w:t>C 1</w:t>
             </w:r>
           </w:p>
@@ -6575,6 +6464,7 @@
                 <w:sz w:val="24"/>
                 <w:szCs w:val="24"/>
               </w:rPr>
+              <w:lastRenderedPageBreak/>
               <w:t>C 5</w:t>
             </w:r>
           </w:p>
@@ -7105,7 +6995,6 @@
                 <w:sz w:val="24"/>
                 <w:szCs w:val="24"/>
               </w:rPr>
-              <w:lastRenderedPageBreak/>
               <w:t>C 9</w:t>
             </w:r>
           </w:p>
@@ -7589,25 +7478,7 @@
                 <w:sz w:val="24"/>
                 <w:szCs w:val="24"/>
               </w:rPr>
-              <w:t xml:space="preserve"> registrar todo pedido con </w:t>
-            </w:r>
-            <w:proofErr w:type="gramStart"/>
-            <w:r>
-              <w:rPr>
-                <w:rFonts w:ascii="Arial" w:eastAsia="Arial" w:hAnsi="Arial" w:cs="Arial"/>
-                <w:sz w:val="24"/>
-                <w:szCs w:val="24"/>
-              </w:rPr>
-              <w:t>todas su características</w:t>
-            </w:r>
-            <w:proofErr w:type="gramEnd"/>
-            <w:r>
-              <w:rPr>
-                <w:rFonts w:ascii="Arial" w:eastAsia="Arial" w:hAnsi="Arial" w:cs="Arial"/>
-                <w:sz w:val="24"/>
-                <w:szCs w:val="24"/>
-              </w:rPr>
-              <w:t>, peso, color, material, todo ello se registrara con ID de pedido.</w:t>
+              <w:t xml:space="preserve"> registrar todo pedido con todas su características, peso, color, material, todo ello se registrara con ID de pedido.</w:t>
             </w:r>
           </w:p>
         </w:tc>
@@ -7650,6 +7521,7 @@
                 <w:sz w:val="24"/>
                 <w:szCs w:val="24"/>
               </w:rPr>
+              <w:lastRenderedPageBreak/>
               <w:t>C 13</w:t>
             </w:r>
           </w:p>
@@ -7865,16 +7737,7 @@
                 <w:sz w:val="24"/>
                 <w:szCs w:val="24"/>
               </w:rPr>
-              <w:t xml:space="preserve"> deberá poder anular o eliminar, identificaciones falsas de </w:t>
-            </w:r>
-            <w:proofErr w:type="gramStart"/>
-            <w:r>
-              <w:rPr>
-                <w:rFonts w:ascii="Arial" w:eastAsia="Arial" w:hAnsi="Arial" w:cs="Arial"/>
-                <w:sz w:val="24"/>
-                <w:szCs w:val="24"/>
-              </w:rPr>
-              <w:t>clientes.</w:t>
+              <w:t xml:space="preserve"> deberá poder anular o eliminar, identificaciones falsas de clientes.</w:t>
             </w:r>
             <w:r>
               <w:rPr>
@@ -7885,7 +7748,6 @@
               </w:rPr>
               <w:t>.</w:t>
             </w:r>
-            <w:proofErr w:type="gramEnd"/>
           </w:p>
         </w:tc>
       </w:tr>
@@ -8281,7 +8143,6 @@
                 <w:sz w:val="24"/>
                 <w:szCs w:val="24"/>
               </w:rPr>
-              <w:lastRenderedPageBreak/>
               <w:t>C18</w:t>
             </w:r>
           </w:p>
@@ -8551,23 +8412,13 @@
         </w:rPr>
         <w:t xml:space="preserve"> </w:t>
       </w:r>
-      <w:proofErr w:type="gramStart"/>
-      <w:r>
-        <w:rPr>
-          <w:color w:val="000000"/>
-          <w:sz w:val="28"/>
-          <w:szCs w:val="28"/>
-        </w:rPr>
-        <w:t>3.1.4  Priorización</w:t>
-      </w:r>
-      <w:proofErr w:type="gramEnd"/>
-      <w:r>
-        <w:rPr>
-          <w:color w:val="000000"/>
-          <w:sz w:val="28"/>
-          <w:szCs w:val="28"/>
-        </w:rPr>
-        <w:t xml:space="preserve"> de Casos de Uso.</w:t>
+      <w:r>
+        <w:rPr>
+          <w:color w:val="000000"/>
+          <w:sz w:val="28"/>
+          <w:szCs w:val="28"/>
+        </w:rPr>
+        <w:t>3.1.4  Priorización de Casos de Uso.</w:t>
       </w:r>
     </w:p>
     <w:p>
@@ -8647,6 +8498,7 @@
               <w:rPr>
                 <w:b/>
               </w:rPr>
+              <w:lastRenderedPageBreak/>
               <w:t>CRITERIOS</w:t>
             </w:r>
           </w:p>
@@ -8747,21 +8599,7 @@
               <w:rPr>
                 <w:color w:val="5B9BD5"/>
               </w:rPr>
-              <w:t xml:space="preserve">RI: Riesgo tecnológico, Tecnología Nueva, </w:t>
-            </w:r>
-            <w:proofErr w:type="gramStart"/>
-            <w:r>
-              <w:rPr>
-                <w:color w:val="5B9BD5"/>
-              </w:rPr>
-              <w:t>Interface</w:t>
-            </w:r>
-            <w:proofErr w:type="gramEnd"/>
-            <w:r>
-              <w:rPr>
-                <w:color w:val="5B9BD5"/>
-              </w:rPr>
-              <w:t xml:space="preserve"> especializada, hardware o dispositivos nuevos, etc.</w:t>
+              <w:t>RI: Riesgo tecnológico, Tecnología Nueva, Interface especializada, hardware o dispositivos nuevos, etc.</w:t>
             </w:r>
           </w:p>
         </w:tc>
@@ -9087,19 +8925,11 @@
                 <w:b/>
               </w:rPr>
             </w:pPr>
-            <w:proofErr w:type="gramStart"/>
             <w:r>
               <w:rPr>
                 <w:b/>
               </w:rPr>
-              <w:t>RI(</w:t>
-            </w:r>
-            <w:proofErr w:type="gramEnd"/>
-            <w:r>
-              <w:rPr>
-                <w:b/>
-              </w:rPr>
-              <w:t>3)</w:t>
+              <w:t>RI(3)</w:t>
             </w:r>
           </w:p>
         </w:tc>
@@ -9127,19 +8957,11 @@
                 <w:b/>
               </w:rPr>
             </w:pPr>
-            <w:proofErr w:type="gramStart"/>
             <w:r>
               <w:rPr>
                 <w:b/>
               </w:rPr>
-              <w:t>SA(</w:t>
-            </w:r>
-            <w:proofErr w:type="gramEnd"/>
-            <w:r>
-              <w:rPr>
-                <w:b/>
-              </w:rPr>
-              <w:t>2)</w:t>
+              <w:t>SA(2)</w:t>
             </w:r>
           </w:p>
         </w:tc>
@@ -9167,19 +8989,11 @@
                 <w:b/>
               </w:rPr>
             </w:pPr>
-            <w:proofErr w:type="gramStart"/>
             <w:r>
               <w:rPr>
                 <w:b/>
               </w:rPr>
-              <w:t>NC(</w:t>
-            </w:r>
-            <w:proofErr w:type="gramEnd"/>
-            <w:r>
-              <w:rPr>
-                <w:b/>
-              </w:rPr>
-              <w:t>1)</w:t>
+              <w:t>NC(1)</w:t>
             </w:r>
           </w:p>
         </w:tc>
@@ -9673,7 +9487,6 @@
               <w:jc w:val="both"/>
             </w:pPr>
             <w:r>
-              <w:lastRenderedPageBreak/>
               <w:t>Consulta Cliente que aún no pagan el 50% restante</w:t>
             </w:r>
           </w:p>
@@ -10650,6 +10463,7 @@
               <w:jc w:val="center"/>
             </w:pPr>
             <w:r>
+              <w:lastRenderedPageBreak/>
               <w:t>ALTA</w:t>
             </w:r>
           </w:p>
@@ -12402,6 +12216,7 @@
     <w:lsdException w:name="HTML Sample" w:semiHidden="1" w:unhideWhenUsed="1"/>
     <w:lsdException w:name="HTML Typewriter" w:semiHidden="1" w:unhideWhenUsed="1"/>
     <w:lsdException w:name="HTML Variable" w:semiHidden="1" w:unhideWhenUsed="1"/>
+    <w:lsdException w:name="Normal Table" w:semiHidden="1" w:unhideWhenUsed="1"/>
     <w:lsdException w:name="annotation subject" w:semiHidden="1" w:unhideWhenUsed="1"/>
     <w:lsdException w:name="No List" w:semiHidden="1" w:unhideWhenUsed="1"/>
     <w:lsdException w:name="Outline List 1" w:semiHidden="1" w:unhideWhenUsed="1"/>
@@ -12444,8 +12259,11 @@
     <w:lsdException w:name="Table Contemporary" w:semiHidden="1" w:unhideWhenUsed="1"/>
     <w:lsdException w:name="Table Elegant" w:semiHidden="1" w:unhideWhenUsed="1"/>
     <w:lsdException w:name="Table Professional" w:semiHidden="1" w:unhideWhenUsed="1"/>
+    <w:lsdException w:name="Table Subtle 1" w:semiHidden="1" w:unhideWhenUsed="1"/>
     <w:lsdException w:name="Table Subtle 2" w:semiHidden="1" w:unhideWhenUsed="1"/>
     <w:lsdException w:name="Table Web 1" w:semiHidden="1" w:unhideWhenUsed="1"/>
+    <w:lsdException w:name="Table Web 2" w:semiHidden="1" w:unhideWhenUsed="1"/>
+    <w:lsdException w:name="Table Web 3" w:semiHidden="1" w:unhideWhenUsed="1"/>
     <w:lsdException w:name="Balloon Text" w:semiHidden="1" w:unhideWhenUsed="1"/>
     <w:lsdException w:name="Table Grid" w:uiPriority="39"/>
     <w:lsdException w:name="Table Theme" w:semiHidden="1" w:unhideWhenUsed="1"/>

</xml_diff>

<commit_message>
AGREGADO DE NECESIDADES COMO LA PROFESORA INDICO
Consultar - registros o ingresos
</commit_message>
<xml_diff>
--- a/Informe_De_Proyecto.docx
+++ b/Informe_De_Proyecto.docx
@@ -215,27 +215,7 @@
           <w:sz w:val="28"/>
           <w:szCs w:val="28"/>
         </w:rPr>
-        <w:t xml:space="preserve">- Flores </w:t>
-      </w:r>
-      <w:proofErr w:type="spellStart"/>
-      <w:r>
-        <w:rPr>
-          <w:rFonts w:ascii="Arial" w:eastAsia="Arial" w:hAnsi="Arial" w:cs="Arial"/>
-          <w:color w:val="000000"/>
-          <w:sz w:val="28"/>
-          <w:szCs w:val="28"/>
-        </w:rPr>
-        <w:t>Lecca</w:t>
-      </w:r>
-      <w:proofErr w:type="spellEnd"/>
-      <w:r>
-        <w:rPr>
-          <w:rFonts w:ascii="Arial" w:eastAsia="Arial" w:hAnsi="Arial" w:cs="Arial"/>
-          <w:color w:val="000000"/>
-          <w:sz w:val="28"/>
-          <w:szCs w:val="28"/>
-        </w:rPr>
-        <w:t xml:space="preserve"> Marcelo.</w:t>
+        <w:t>- Flores Lecca Marcelo.</w:t>
       </w:r>
     </w:p>
     <w:p>
@@ -380,27 +360,7 @@
           <w:sz w:val="28"/>
           <w:szCs w:val="28"/>
         </w:rPr>
-        <w:t xml:space="preserve">- Villalta </w:t>
-      </w:r>
-      <w:proofErr w:type="spellStart"/>
-      <w:r>
-        <w:rPr>
-          <w:rFonts w:ascii="Arial" w:eastAsia="Arial" w:hAnsi="Arial" w:cs="Arial"/>
-          <w:color w:val="000000"/>
-          <w:sz w:val="28"/>
-          <w:szCs w:val="28"/>
-        </w:rPr>
-        <w:t>Calderon</w:t>
-      </w:r>
-      <w:proofErr w:type="spellEnd"/>
-      <w:r>
-        <w:rPr>
-          <w:rFonts w:ascii="Arial" w:eastAsia="Arial" w:hAnsi="Arial" w:cs="Arial"/>
-          <w:color w:val="000000"/>
-          <w:sz w:val="28"/>
-          <w:szCs w:val="28"/>
-        </w:rPr>
-        <w:t xml:space="preserve"> Diego Leonel.</w:t>
+        <w:t>- Villalta Calderon Diego Leonel.</w:t>
       </w:r>
     </w:p>
     <w:p>
@@ -3255,9 +3215,8 @@
         <w:jc w:val="both"/>
         <w:rPr>
           <w:color w:val="000000"/>
-          <w:sz w:val="40"/>
-          <w:szCs w:val="40"/>
-          <w:highlight w:val="yellow"/>
+          <w:sz w:val="28"/>
+          <w:szCs w:val="28"/>
         </w:rPr>
       </w:pPr>
       <w:r>
@@ -3338,17 +3297,13 @@
         <w:ind w:left="567"/>
         <w:jc w:val="both"/>
         <w:rPr>
-          <w:b/>
-          <w:bCs/>
-          <w:color w:val="000000"/>
-          <w:sz w:val="40"/>
-          <w:szCs w:val="40"/>
-        </w:rPr>
-      </w:pPr>
-      <w:r>
-        <w:rPr>
-          <w:b/>
-          <w:bCs/>
+          <w:color w:val="000000"/>
+          <w:sz w:val="28"/>
+          <w:szCs w:val="28"/>
+        </w:rPr>
+      </w:pPr>
+      <w:r>
+        <w:rPr>
           <w:color w:val="202124"/>
           <w:sz w:val="28"/>
           <w:szCs w:val="28"/>
@@ -3451,6 +3406,39 @@
     </w:p>
     <w:p>
       <w:pPr>
+        <w:numPr>
+          <w:ilvl w:val="0"/>
+          <w:numId w:val="1"/>
+        </w:numPr>
+        <w:pBdr>
+          <w:top w:val="nil"/>
+          <w:left w:val="nil"/>
+          <w:bottom w:val="nil"/>
+          <w:right w:val="nil"/>
+          <w:between w:val="nil"/>
+        </w:pBdr>
+        <w:ind w:left="567"/>
+        <w:jc w:val="both"/>
+        <w:rPr>
+          <w:rFonts w:asciiTheme="minorHAnsi" w:hAnsiTheme="minorHAnsi" w:cstheme="minorHAnsi"/>
+          <w:color w:val="000000"/>
+          <w:sz w:val="40"/>
+          <w:szCs w:val="40"/>
+        </w:rPr>
+      </w:pPr>
+      <w:r>
+        <w:rPr>
+          <w:rFonts w:asciiTheme="minorHAnsi" w:hAnsiTheme="minorHAnsi" w:cstheme="minorHAnsi"/>
+          <w:color w:val="202124"/>
+          <w:sz w:val="28"/>
+          <w:szCs w:val="28"/>
+          <w:shd w:val="clear" w:color="auto" w:fill="FFFFFF"/>
+        </w:rPr>
+        <w:t>Todo pedido al finalizar la entrega deberá contar con la firma del cliente en la carta de acuse, donde se manifiesta la conformidad de la entrega del pedido.</w:t>
+      </w:r>
+    </w:p>
+    <w:p>
+      <w:pPr>
         <w:ind w:firstLine="567"/>
         <w:jc w:val="both"/>
         <w:rPr>
@@ -3603,6 +3591,7 @@
           <w:sz w:val="28"/>
           <w:szCs w:val="28"/>
         </w:rPr>
+        <w:lastRenderedPageBreak/>
         <w:t>Se podrá prestar servicio de transporte solo si el vehículo cuenta con un extintor operativo, neumáticos de repuesto y un botiquín con los elementos establecidos por la MTC.</w:t>
       </w:r>
     </w:p>
@@ -3623,7 +3612,6 @@
           <w:sz w:val="28"/>
           <w:szCs w:val="28"/>
         </w:rPr>
-        <w:lastRenderedPageBreak/>
         <w:tab/>
       </w:r>
     </w:p>
@@ -4019,69 +4007,95 @@
       <w:bookmarkStart w:id="22" w:name="_heading=h.bk56dd7v8ji3" w:colFirst="0" w:colLast="0"/>
       <w:bookmarkEnd w:id="22"/>
       <w:r>
-        <w:t xml:space="preserve">    </w:t>
-      </w:r>
-      <w:r>
-        <w:rPr>
-          <w:color w:val="000000"/>
-        </w:rPr>
-        <w:t>Diagrama de Actividad del Negocio (DAN)-Pedido</w:t>
-      </w:r>
-    </w:p>
-    <w:p>
-      <w:pPr>
-        <w:spacing w:after="0" w:line="240" w:lineRule="auto"/>
-        <w:ind w:left="567"/>
-        <w:rPr>
-          <w:rFonts w:ascii="Times New Roman" w:eastAsia="Times New Roman" w:hAnsi="Times New Roman" w:cs="Times New Roman"/>
-          <w:sz w:val="24"/>
-          <w:szCs w:val="24"/>
-        </w:rPr>
-      </w:pPr>
-      <w:r>
         <w:rPr>
           <w:rFonts w:ascii="Times New Roman" w:eastAsia="Times New Roman" w:hAnsi="Times New Roman" w:cs="Times New Roman"/>
           <w:noProof/>
           <w:sz w:val="24"/>
           <w:szCs w:val="24"/>
-          <w:lang w:eastAsia="es-ES"/>
         </w:rPr>
         <w:drawing>
-          <wp:inline distT="114300" distB="114300" distL="114300" distR="114300" wp14:anchorId="0BA5C8CE" wp14:editId="7215458C">
-            <wp:extent cx="5664578" cy="4740166"/>
-            <wp:effectExtent l="0" t="0" r="0" b="3810"/>
-            <wp:docPr id="70" name="image2.png"/>
-            <wp:cNvGraphicFramePr/>
+          <wp:anchor distT="0" distB="0" distL="114300" distR="114300" simplePos="0" relativeHeight="251661312" behindDoc="0" locked="0" layoutInCell="1" allowOverlap="1" wp14:anchorId="586B2678" wp14:editId="0C0C352C">
+            <wp:simplePos x="0" y="0"/>
+            <wp:positionH relativeFrom="margin">
+              <wp:align>right</wp:align>
+            </wp:positionH>
+            <wp:positionV relativeFrom="paragraph">
+              <wp:posOffset>228073</wp:posOffset>
+            </wp:positionV>
+            <wp:extent cx="5400040" cy="4424045"/>
+            <wp:effectExtent l="0" t="0" r="0" b="0"/>
+            <wp:wrapSquare wrapText="bothSides"/>
+            <wp:docPr id="5" name="Imagen 5"/>
+            <wp:cNvGraphicFramePr>
+              <a:graphicFrameLocks xmlns:a="http://schemas.openxmlformats.org/drawingml/2006/main" noChangeAspect="1"/>
+            </wp:cNvGraphicFramePr>
             <a:graphic xmlns:a="http://schemas.openxmlformats.org/drawingml/2006/main">
               <a:graphicData uri="http://schemas.openxmlformats.org/drawingml/2006/picture">
                 <pic:pic xmlns:pic="http://schemas.openxmlformats.org/drawingml/2006/picture">
                   <pic:nvPicPr>
-                    <pic:cNvPr id="0" name="image2.png"/>
-                    <pic:cNvPicPr preferRelativeResize="0"/>
+                    <pic:cNvPr id="0" name="Picture 4"/>
+                    <pic:cNvPicPr>
+                      <a:picLocks noChangeAspect="1" noChangeArrowheads="1"/>
+                    </pic:cNvPicPr>
                   </pic:nvPicPr>
                   <pic:blipFill>
-                    <a:blip r:embed="rId12"/>
+                    <a:blip r:embed="rId12" cstate="print">
+                      <a:extLst>
+                        <a:ext uri="{28A0092B-C50C-407E-A947-70E740481C1C}">
+                          <a14:useLocalDpi xmlns:a14="http://schemas.microsoft.com/office/drawing/2010/main" val="0"/>
+                        </a:ext>
+                      </a:extLst>
+                    </a:blip>
                     <a:srcRect/>
                     <a:stretch>
                       <a:fillRect/>
                     </a:stretch>
                   </pic:blipFill>
-                  <pic:spPr>
+                  <pic:spPr bwMode="auto">
                     <a:xfrm>
                       <a:off x="0" y="0"/>
-                      <a:ext cx="5678507" cy="4751822"/>
+                      <a:ext cx="5400040" cy="4424045"/>
                     </a:xfrm>
                     <a:prstGeom prst="rect">
                       <a:avLst/>
                     </a:prstGeom>
-                    <a:ln/>
+                    <a:noFill/>
+                    <a:ln>
+                      <a:noFill/>
+                    </a:ln>
                   </pic:spPr>
                 </pic:pic>
               </a:graphicData>
             </a:graphic>
-          </wp:inline>
+            <wp14:sizeRelH relativeFrom="page">
+              <wp14:pctWidth>0</wp14:pctWidth>
+            </wp14:sizeRelH>
+            <wp14:sizeRelV relativeFrom="page">
+              <wp14:pctHeight>0</wp14:pctHeight>
+            </wp14:sizeRelV>
+          </wp:anchor>
         </w:drawing>
       </w:r>
+      <w:r>
+        <w:t xml:space="preserve">    </w:t>
+      </w:r>
+      <w:r>
+        <w:rPr>
+          <w:color w:val="000000"/>
+        </w:rPr>
+        <w:t>Diagrama de Actividad del Negocio (DAN)-Pedido</w:t>
+      </w:r>
+    </w:p>
+    <w:p>
+      <w:pPr>
+        <w:spacing w:after="0" w:line="240" w:lineRule="auto"/>
+        <w:ind w:left="567"/>
+        <w:rPr>
+          <w:rFonts w:ascii="Times New Roman" w:eastAsia="Times New Roman" w:hAnsi="Times New Roman" w:cs="Times New Roman"/>
+          <w:sz w:val="24"/>
+          <w:szCs w:val="24"/>
+        </w:rPr>
+      </w:pPr>
     </w:p>
     <w:p>
       <w:pPr>
@@ -4099,27 +4113,8 @@
           <w:szCs w:val="24"/>
           <w:highlight w:val="green"/>
         </w:rPr>
-        <w:t xml:space="preserve">Flechas </w:t>
-      </w:r>
-      <w:proofErr w:type="spellStart"/>
-      <w:r>
-        <w:rPr>
-          <w:rFonts w:ascii="Times New Roman" w:eastAsia="Times New Roman" w:hAnsi="Times New Roman" w:cs="Times New Roman"/>
-          <w:sz w:val="24"/>
-          <w:szCs w:val="24"/>
-          <w:highlight w:val="green"/>
-        </w:rPr>
-        <w:t>estan</w:t>
-      </w:r>
-      <w:proofErr w:type="spellEnd"/>
-      <w:r>
-        <w:rPr>
-          <w:rFonts w:ascii="Times New Roman" w:eastAsia="Times New Roman" w:hAnsi="Times New Roman" w:cs="Times New Roman"/>
-          <w:sz w:val="24"/>
-          <w:szCs w:val="24"/>
-          <w:highlight w:val="green"/>
-        </w:rPr>
-        <w:t xml:space="preserve"> mal direccionadas y no hay relación de objetos!!!</w:t>
+        <w:lastRenderedPageBreak/>
+        <w:t>Flechas estan mal direccionadas y no hay relación de objetos!!!</w:t>
       </w:r>
     </w:p>
     <w:p>
@@ -4268,43 +4263,69 @@
         <w:rPr>
           <w:rFonts w:ascii="Arial" w:eastAsia="Arial" w:hAnsi="Arial" w:cs="Arial"/>
           <w:noProof/>
-          <w:lang w:eastAsia="es-ES"/>
         </w:rPr>
         <w:lastRenderedPageBreak/>
         <w:drawing>
-          <wp:inline distT="114300" distB="114300" distL="114300" distR="114300" wp14:anchorId="64CCDD93" wp14:editId="225D4B5D">
-            <wp:extent cx="5399730" cy="4279900"/>
+          <wp:anchor distT="0" distB="0" distL="114300" distR="114300" simplePos="0" relativeHeight="251660288" behindDoc="0" locked="0" layoutInCell="1" allowOverlap="1" wp14:anchorId="2C9CFE01" wp14:editId="390B4C2B">
+            <wp:simplePos x="0" y="0"/>
+            <wp:positionH relativeFrom="column">
+              <wp:posOffset>461586</wp:posOffset>
+            </wp:positionH>
+            <wp:positionV relativeFrom="paragraph">
+              <wp:posOffset>3972</wp:posOffset>
+            </wp:positionV>
+            <wp:extent cx="5400040" cy="5302885"/>
             <wp:effectExtent l="0" t="0" r="0" b="0"/>
-            <wp:docPr id="73" name="image4.png"/>
-            <wp:cNvGraphicFramePr/>
+            <wp:wrapSquare wrapText="bothSides"/>
+            <wp:docPr id="3" name="Imagen 3"/>
+            <wp:cNvGraphicFramePr>
+              <a:graphicFrameLocks xmlns:a="http://schemas.openxmlformats.org/drawingml/2006/main" noChangeAspect="1"/>
+            </wp:cNvGraphicFramePr>
             <a:graphic xmlns:a="http://schemas.openxmlformats.org/drawingml/2006/main">
               <a:graphicData uri="http://schemas.openxmlformats.org/drawingml/2006/picture">
                 <pic:pic xmlns:pic="http://schemas.openxmlformats.org/drawingml/2006/picture">
                   <pic:nvPicPr>
-                    <pic:cNvPr id="0" name="image4.png"/>
-                    <pic:cNvPicPr preferRelativeResize="0"/>
+                    <pic:cNvPr id="0" name="Picture 2"/>
+                    <pic:cNvPicPr>
+                      <a:picLocks noChangeAspect="1" noChangeArrowheads="1"/>
+                    </pic:cNvPicPr>
                   </pic:nvPicPr>
                   <pic:blipFill>
-                    <a:blip r:embed="rId14"/>
+                    <a:blip r:embed="rId14">
+                      <a:extLst>
+                        <a:ext uri="{28A0092B-C50C-407E-A947-70E740481C1C}">
+                          <a14:useLocalDpi xmlns:a14="http://schemas.microsoft.com/office/drawing/2010/main" val="0"/>
+                        </a:ext>
+                      </a:extLst>
+                    </a:blip>
                     <a:srcRect/>
                     <a:stretch>
                       <a:fillRect/>
                     </a:stretch>
                   </pic:blipFill>
-                  <pic:spPr>
+                  <pic:spPr bwMode="auto">
                     <a:xfrm>
                       <a:off x="0" y="0"/>
-                      <a:ext cx="5399730" cy="4279900"/>
+                      <a:ext cx="5400040" cy="5302885"/>
                     </a:xfrm>
                     <a:prstGeom prst="rect">
                       <a:avLst/>
                     </a:prstGeom>
-                    <a:ln/>
+                    <a:noFill/>
+                    <a:ln>
+                      <a:noFill/>
+                    </a:ln>
                   </pic:spPr>
                 </pic:pic>
               </a:graphicData>
             </a:graphic>
-          </wp:inline>
+            <wp14:sizeRelH relativeFrom="page">
+              <wp14:pctWidth>0</wp14:pctWidth>
+            </wp14:sizeRelH>
+            <wp14:sizeRelV relativeFrom="page">
+              <wp14:pctHeight>0</wp14:pctHeight>
+            </wp14:sizeRelV>
+          </wp:anchor>
         </w:drawing>
       </w:r>
     </w:p>
@@ -4527,6 +4548,7 @@
           <w:sz w:val="28"/>
           <w:szCs w:val="28"/>
         </w:rPr>
+        <w:lastRenderedPageBreak/>
         <w:t>4. Calcular el combustible en base a la distancia de ciudades registradas en el viaje</w:t>
       </w:r>
     </w:p>
@@ -4595,7 +4617,6 @@
           <w:sz w:val="28"/>
           <w:szCs w:val="28"/>
         </w:rPr>
-        <w:lastRenderedPageBreak/>
         <w:t>8. Control de los papeles del vehículo, tales como registro de revisión, entre otros</w:t>
       </w:r>
     </w:p>
@@ -4723,7 +4744,6 @@
                 <w:szCs w:val="24"/>
               </w:rPr>
             </w:pPr>
-            <w:proofErr w:type="spellStart"/>
             <w:r>
               <w:rPr>
                 <w:rFonts w:ascii="Arial" w:eastAsia="Arial" w:hAnsi="Arial" w:cs="Arial"/>
@@ -4732,18 +4752,7 @@
                 <w:sz w:val="24"/>
                 <w:szCs w:val="24"/>
               </w:rPr>
-              <w:t>N°</w:t>
-            </w:r>
-            <w:proofErr w:type="spellEnd"/>
-            <w:r>
-              <w:rPr>
-                <w:rFonts w:ascii="Arial" w:eastAsia="Arial" w:hAnsi="Arial" w:cs="Arial"/>
-                <w:b/>
-                <w:color w:val="000000"/>
-                <w:sz w:val="24"/>
-                <w:szCs w:val="24"/>
-              </w:rPr>
-              <w:t xml:space="preserve"> Necesidades</w:t>
+              <w:t>N° Necesidades</w:t>
             </w:r>
           </w:p>
         </w:tc>
@@ -5100,7 +5109,15 @@
                 <w:sz w:val="24"/>
                 <w:szCs w:val="24"/>
               </w:rPr>
-              <w:t>El sistema deberá permitir registrar y anular el pedido de transporte.</w:t>
+              <w:t xml:space="preserve">El </w:t>
+            </w:r>
+            <w:r>
+              <w:rPr>
+                <w:rFonts w:ascii="Arial" w:eastAsia="Arial" w:hAnsi="Arial" w:cs="Arial"/>
+                <w:sz w:val="24"/>
+                <w:szCs w:val="24"/>
+              </w:rPr>
+              <w:t>sistema deberá permitir ingresar la ruta de viaje del pedido.</w:t>
             </w:r>
           </w:p>
         </w:tc>
@@ -5168,98 +5185,26 @@
             <w:pPr>
               <w:spacing w:before="240" w:after="240" w:line="240" w:lineRule="auto"/>
               <w:rPr>
+                <w:rFonts w:ascii="Times New Roman" w:eastAsia="Times New Roman" w:hAnsi="Times New Roman" w:cs="Times New Roman"/>
+                <w:sz w:val="24"/>
+                <w:szCs w:val="24"/>
+              </w:rPr>
+            </w:pPr>
+            <w:r>
+              <w:rPr>
                 <w:rFonts w:ascii="Arial" w:eastAsia="Arial" w:hAnsi="Arial" w:cs="Arial"/>
                 <w:sz w:val="24"/>
                 <w:szCs w:val="24"/>
               </w:rPr>
-            </w:pPr>
+              <w:t xml:space="preserve">El sistema deberá permitir </w:t>
+            </w:r>
             <w:r>
               <w:rPr>
                 <w:rFonts w:ascii="Arial" w:eastAsia="Arial" w:hAnsi="Arial" w:cs="Arial"/>
-                <w:color w:val="000000"/>
-                <w:sz w:val="24"/>
-                <w:szCs w:val="24"/>
-              </w:rPr>
-              <w:t>El sistema deberá permitir</w:t>
-            </w:r>
-            <w:r>
-              <w:rPr>
-                <w:rFonts w:ascii="Arial" w:eastAsia="Arial" w:hAnsi="Arial" w:cs="Arial"/>
-                <w:sz w:val="24"/>
-                <w:szCs w:val="24"/>
-              </w:rPr>
-              <w:t xml:space="preserve"> </w:t>
-            </w:r>
-            <w:proofErr w:type="spellStart"/>
-            <w:r>
-              <w:rPr>
-                <w:rFonts w:ascii="Arial" w:eastAsia="Arial" w:hAnsi="Arial" w:cs="Arial"/>
-                <w:b/>
-                <w:sz w:val="24"/>
-                <w:szCs w:val="24"/>
-              </w:rPr>
-              <w:t>registrar</w:t>
-            </w:r>
-            <w:r>
-              <w:rPr>
-                <w:rFonts w:ascii="Arial" w:eastAsia="Arial" w:hAnsi="Arial" w:cs="Arial"/>
-                <w:sz w:val="24"/>
-                <w:szCs w:val="24"/>
-              </w:rPr>
-              <w:t>,mostrar</w:t>
-            </w:r>
-            <w:proofErr w:type="spellEnd"/>
-            <w:r>
-              <w:rPr>
-                <w:rFonts w:ascii="Arial" w:eastAsia="Arial" w:hAnsi="Arial" w:cs="Arial"/>
-                <w:sz w:val="24"/>
-                <w:szCs w:val="24"/>
-              </w:rPr>
-              <w:t xml:space="preserve"> y eliminar la información de cada </w:t>
-            </w:r>
-            <w:r>
-              <w:rPr>
-                <w:rFonts w:ascii="Arial" w:eastAsia="Arial" w:hAnsi="Arial" w:cs="Arial"/>
-                <w:b/>
-                <w:sz w:val="24"/>
-                <w:szCs w:val="24"/>
-              </w:rPr>
-              <w:t>cliente</w:t>
-            </w:r>
-            <w:r>
-              <w:rPr>
-                <w:rFonts w:ascii="Arial" w:eastAsia="Arial" w:hAnsi="Arial" w:cs="Arial"/>
-                <w:sz w:val="24"/>
-                <w:szCs w:val="24"/>
-              </w:rPr>
-              <w:t>.</w:t>
-            </w:r>
-            <w:r>
-              <w:rPr>
-                <w:rFonts w:ascii="Arial" w:eastAsia="Arial" w:hAnsi="Arial" w:cs="Arial"/>
-                <w:sz w:val="24"/>
-                <w:szCs w:val="24"/>
-              </w:rPr>
-              <w:t xml:space="preserve">   </w:t>
-            </w:r>
-          </w:p>
-          <w:p>
-            <w:pPr>
-              <w:spacing w:before="240" w:after="240" w:line="240" w:lineRule="auto"/>
-              <w:rPr>
-                <w:rFonts w:ascii="Times New Roman" w:eastAsia="Times New Roman" w:hAnsi="Times New Roman" w:cs="Times New Roman"/>
-                <w:sz w:val="24"/>
-                <w:szCs w:val="24"/>
-              </w:rPr>
-            </w:pPr>
-            <w:r>
-              <w:rPr>
-                <w:rFonts w:ascii="Arial" w:eastAsia="Arial" w:hAnsi="Arial" w:cs="Arial"/>
-                <w:sz w:val="24"/>
-                <w:szCs w:val="24"/>
-                <w:highlight w:val="green"/>
-              </w:rPr>
-              <w:t>REPETIDO!!!</w:t>
+                <w:sz w:val="24"/>
+                <w:szCs w:val="24"/>
+              </w:rPr>
+              <w:t>ingresar el tipo de contenedor en el que se realizara el pedido.</w:t>
             </w:r>
           </w:p>
         </w:tc>
@@ -5302,6 +5247,7 @@
                 <w:sz w:val="32"/>
                 <w:szCs w:val="32"/>
               </w:rPr>
+              <w:lastRenderedPageBreak/>
               <w:t>N°5</w:t>
             </w:r>
           </w:p>
@@ -5426,7 +5372,23 @@
                 <w:sz w:val="24"/>
                 <w:szCs w:val="24"/>
               </w:rPr>
-              <w:t>deberá permitir consultar  los pedidos mostrando detalle de pago y cantidad de pedido.</w:t>
+              <w:t xml:space="preserve">deberá permitir consultar  los </w:t>
+            </w:r>
+            <w:r>
+              <w:rPr>
+                <w:rFonts w:ascii="Arial" w:eastAsia="Arial" w:hAnsi="Arial" w:cs="Arial"/>
+                <w:sz w:val="24"/>
+                <w:szCs w:val="24"/>
+              </w:rPr>
+              <w:t xml:space="preserve">pagos realizados </w:t>
+            </w:r>
+            <w:r>
+              <w:rPr>
+                <w:rFonts w:ascii="Arial" w:eastAsia="Arial" w:hAnsi="Arial" w:cs="Arial"/>
+                <w:sz w:val="24"/>
+                <w:szCs w:val="24"/>
+              </w:rPr>
+              <w:t>mostrando detalle de pago y cantidad de pedido.</w:t>
             </w:r>
           </w:p>
         </w:tc>
@@ -5469,7 +5431,6 @@
                 <w:sz w:val="32"/>
                 <w:szCs w:val="32"/>
               </w:rPr>
-              <w:lastRenderedPageBreak/>
               <w:t>N°7</w:t>
             </w:r>
           </w:p>
@@ -5515,16 +5476,15 @@
                 <w:sz w:val="24"/>
                 <w:szCs w:val="24"/>
               </w:rPr>
-              <w:t>deberá permitir r</w:t>
+              <w:t xml:space="preserve">deberá permitir </w:t>
             </w:r>
             <w:r>
               <w:rPr>
                 <w:rFonts w:ascii="Arial" w:eastAsia="Arial" w:hAnsi="Arial" w:cs="Arial"/>
                 <w:sz w:val="24"/>
                 <w:szCs w:val="24"/>
-                <w:highlight w:val="yellow"/>
-              </w:rPr>
-              <w:t>egistrar</w:t>
+              </w:rPr>
+              <w:t xml:space="preserve">consultar </w:t>
             </w:r>
             <w:r>
               <w:rPr>
@@ -5627,7 +5587,7 @@
             <w:tcBorders>
               <w:top w:val="single" w:sz="8" w:space="0" w:color="000000"/>
               <w:left w:val="single" w:sz="8" w:space="0" w:color="FFFFFF"/>
-              <w:bottom w:val="single" w:sz="8" w:space="0" w:color="FFFFFF"/>
+              <w:bottom w:val="single" w:sz="8" w:space="0" w:color="000000"/>
               <w:right w:val="single" w:sz="8" w:space="0" w:color="000000"/>
             </w:tcBorders>
             <w:shd w:val="clear" w:color="auto" w:fill="4472C4"/>
@@ -5691,6 +5651,84 @@
                 <w:szCs w:val="24"/>
               </w:rPr>
               <w:t>El sistema deberá permitir consultar, registrar y modificar el personal encargado de su pedido.</w:t>
+            </w:r>
+          </w:p>
+        </w:tc>
+      </w:tr>
+      <w:tr>
+        <w:trPr>
+          <w:trHeight w:val="1085"/>
+        </w:trPr>
+        <w:tc>
+          <w:tcPr>
+            <w:tcW w:w="1811" w:type="dxa"/>
+            <w:tcBorders>
+              <w:top w:val="single" w:sz="8" w:space="0" w:color="000000"/>
+              <w:left w:val="single" w:sz="8" w:space="0" w:color="FFFFFF"/>
+              <w:bottom w:val="single" w:sz="8" w:space="0" w:color="FFFFFF"/>
+              <w:right w:val="single" w:sz="8" w:space="0" w:color="000000"/>
+            </w:tcBorders>
+            <w:shd w:val="clear" w:color="auto" w:fill="4472C4"/>
+            <w:tcMar>
+              <w:top w:w="100" w:type="dxa"/>
+              <w:left w:w="100" w:type="dxa"/>
+              <w:bottom w:w="100" w:type="dxa"/>
+              <w:right w:w="100" w:type="dxa"/>
+            </w:tcMar>
+          </w:tcPr>
+          <w:p>
+            <w:pPr>
+              <w:spacing w:before="240" w:after="240" w:line="240" w:lineRule="auto"/>
+              <w:jc w:val="center"/>
+              <w:rPr>
+                <w:b/>
+                <w:sz w:val="32"/>
+                <w:szCs w:val="32"/>
+              </w:rPr>
+            </w:pPr>
+            <w:r>
+              <w:rPr>
+                <w:b/>
+                <w:sz w:val="32"/>
+                <w:szCs w:val="32"/>
+              </w:rPr>
+              <w:t>N°10</w:t>
+            </w:r>
+          </w:p>
+        </w:tc>
+        <w:tc>
+          <w:tcPr>
+            <w:tcW w:w="6673" w:type="dxa"/>
+            <w:tcBorders>
+              <w:top w:val="single" w:sz="8" w:space="0" w:color="000000"/>
+              <w:left w:val="single" w:sz="8" w:space="0" w:color="000000"/>
+              <w:bottom w:val="single" w:sz="8" w:space="0" w:color="000000"/>
+              <w:right w:val="single" w:sz="8" w:space="0" w:color="000000"/>
+            </w:tcBorders>
+            <w:shd w:val="clear" w:color="auto" w:fill="D9E2F3"/>
+            <w:tcMar>
+              <w:top w:w="100" w:type="dxa"/>
+              <w:left w:w="100" w:type="dxa"/>
+              <w:bottom w:w="100" w:type="dxa"/>
+              <w:right w:w="100" w:type="dxa"/>
+            </w:tcMar>
+          </w:tcPr>
+          <w:p>
+            <w:pPr>
+              <w:spacing w:before="240" w:after="240" w:line="240" w:lineRule="auto"/>
+              <w:rPr>
+                <w:rFonts w:ascii="Arial" w:eastAsia="Arial" w:hAnsi="Arial" w:cs="Arial"/>
+                <w:sz w:val="24"/>
+                <w:szCs w:val="24"/>
+              </w:rPr>
+            </w:pPr>
+            <w:r>
+              <w:rPr>
+                <w:rFonts w:ascii="Arial" w:eastAsia="Arial" w:hAnsi="Arial" w:cs="Arial"/>
+                <w:sz w:val="24"/>
+                <w:szCs w:val="24"/>
+              </w:rPr>
+              <w:t>El sistema deberá consultar los pedidos mas solicitados durante cada año.</w:t>
             </w:r>
           </w:p>
         </w:tc>
@@ -5809,7 +5847,6 @@
                 <w:szCs w:val="24"/>
               </w:rPr>
             </w:pPr>
-            <w:proofErr w:type="spellStart"/>
             <w:r>
               <w:rPr>
                 <w:rFonts w:ascii="Arial" w:eastAsia="Arial" w:hAnsi="Arial" w:cs="Arial"/>
@@ -5818,18 +5855,7 @@
                 <w:sz w:val="24"/>
                 <w:szCs w:val="24"/>
               </w:rPr>
-              <w:t>N°</w:t>
-            </w:r>
-            <w:proofErr w:type="spellEnd"/>
-            <w:r>
-              <w:rPr>
-                <w:rFonts w:ascii="Arial" w:eastAsia="Arial" w:hAnsi="Arial" w:cs="Arial"/>
-                <w:b/>
-                <w:color w:val="000000"/>
-                <w:sz w:val="24"/>
-                <w:szCs w:val="24"/>
-              </w:rPr>
-              <w:t xml:space="preserve"> Características</w:t>
+              <w:t>N° Características</w:t>
             </w:r>
           </w:p>
         </w:tc>
@@ -5860,7 +5886,6 @@
                 <w:szCs w:val="24"/>
               </w:rPr>
             </w:pPr>
-            <w:proofErr w:type="spellStart"/>
             <w:r>
               <w:rPr>
                 <w:rFonts w:ascii="Arial" w:eastAsia="Arial" w:hAnsi="Arial" w:cs="Arial"/>
@@ -5869,18 +5894,7 @@
                 <w:sz w:val="24"/>
                 <w:szCs w:val="24"/>
               </w:rPr>
-              <w:t>N°</w:t>
-            </w:r>
-            <w:proofErr w:type="spellEnd"/>
-            <w:r>
-              <w:rPr>
-                <w:rFonts w:ascii="Arial" w:eastAsia="Arial" w:hAnsi="Arial" w:cs="Arial"/>
-                <w:b/>
-                <w:color w:val="000000"/>
-                <w:sz w:val="24"/>
-                <w:szCs w:val="24"/>
-              </w:rPr>
-              <w:t xml:space="preserve"> Necesidades</w:t>
+              <w:t>N° Necesidades</w:t>
             </w:r>
           </w:p>
         </w:tc>
@@ -6087,6 +6101,7 @@
                 <w:sz w:val="24"/>
                 <w:szCs w:val="24"/>
               </w:rPr>
+              <w:lastRenderedPageBreak/>
               <w:t>C 2</w:t>
             </w:r>
           </w:p>
@@ -6464,7 +6479,6 @@
                 <w:sz w:val="24"/>
                 <w:szCs w:val="24"/>
               </w:rPr>
-              <w:lastRenderedPageBreak/>
               <w:t>C 5</w:t>
             </w:r>
           </w:p>
@@ -6789,25 +6803,7 @@
                 <w:sz w:val="24"/>
                 <w:szCs w:val="24"/>
               </w:rPr>
-              <w:t xml:space="preserve">imprimir un </w:t>
-            </w:r>
-            <w:proofErr w:type="spellStart"/>
-            <w:r>
-              <w:rPr>
-                <w:rFonts w:ascii="Arial" w:eastAsia="Arial" w:hAnsi="Arial" w:cs="Arial"/>
-                <w:sz w:val="24"/>
-                <w:szCs w:val="24"/>
-              </w:rPr>
-              <w:t>voucher</w:t>
-            </w:r>
-            <w:proofErr w:type="spellEnd"/>
-            <w:r>
-              <w:rPr>
-                <w:rFonts w:ascii="Arial" w:eastAsia="Arial" w:hAnsi="Arial" w:cs="Arial"/>
-                <w:sz w:val="24"/>
-                <w:szCs w:val="24"/>
-              </w:rPr>
-              <w:t xml:space="preserve"> de pago, luego de haber separado el pedido de transporte.</w:t>
+              <w:t>imprimir un voucher de pago, luego de haber separado el pedido de transporte.</w:t>
             </w:r>
           </w:p>
         </w:tc>
@@ -6934,25 +6930,7 @@
                 <w:sz w:val="24"/>
                 <w:szCs w:val="24"/>
               </w:rPr>
-              <w:t xml:space="preserve">permitir registrar al cliente, presentando un formulario donde debe llenar, DNI, Nombre completo, sexo, Fecha de nacimiento, edad, dirección actual, </w:t>
-            </w:r>
-            <w:proofErr w:type="spellStart"/>
-            <w:r>
-              <w:rPr>
-                <w:rFonts w:ascii="Arial" w:eastAsia="Arial" w:hAnsi="Arial" w:cs="Arial"/>
-                <w:sz w:val="24"/>
-                <w:szCs w:val="24"/>
-              </w:rPr>
-              <w:t>telefonó</w:t>
-            </w:r>
-            <w:proofErr w:type="spellEnd"/>
-            <w:r>
-              <w:rPr>
-                <w:rFonts w:ascii="Arial" w:eastAsia="Arial" w:hAnsi="Arial" w:cs="Arial"/>
-                <w:sz w:val="24"/>
-                <w:szCs w:val="24"/>
-              </w:rPr>
-              <w:t>, email, todo ello antes de hacer un pedido.</w:t>
+              <w:t>permitir registrar al cliente, presentando un formulario donde debe llenar, DNI, Nombre completo, sexo, Fecha de nacimiento, edad, dirección actual, telefonó, email, todo ello antes de hacer un pedido.</w:t>
             </w:r>
           </w:p>
         </w:tc>
@@ -7120,6 +7098,7 @@
                 <w:sz w:val="24"/>
                 <w:szCs w:val="24"/>
               </w:rPr>
+              <w:lastRenderedPageBreak/>
               <w:t>C 10</w:t>
             </w:r>
           </w:p>
@@ -7521,7 +7500,6 @@
                 <w:sz w:val="24"/>
                 <w:szCs w:val="24"/>
               </w:rPr>
-              <w:lastRenderedPageBreak/>
               <w:t>C 13</w:t>
             </w:r>
           </w:p>
@@ -8260,6 +8238,7 @@
                 <w:sz w:val="24"/>
                 <w:szCs w:val="24"/>
               </w:rPr>
+              <w:lastRenderedPageBreak/>
               <w:t>C19</w:t>
             </w:r>
           </w:p>
@@ -8498,7 +8477,6 @@
               <w:rPr>
                 <w:b/>
               </w:rPr>
-              <w:lastRenderedPageBreak/>
               <w:t>CRITERIOS</w:t>
             </w:r>
           </w:p>
@@ -9057,13 +9035,8 @@
               <w:jc w:val="both"/>
             </w:pPr>
             <w:r>
-              <w:t xml:space="preserve">Realiza </w:t>
-            </w:r>
-            <w:proofErr w:type="spellStart"/>
-            <w:r>
-              <w:t>RegistroPedido</w:t>
-            </w:r>
-            <w:proofErr w:type="spellEnd"/>
+              <w:t>Realiza RegistroPedido</w:t>
+            </w:r>
           </w:p>
         </w:tc>
         <w:tc>
@@ -9202,13 +9175,8 @@
               <w:jc w:val="both"/>
             </w:pPr>
             <w:r>
-              <w:t xml:space="preserve">Realiza </w:t>
-            </w:r>
-            <w:proofErr w:type="spellStart"/>
-            <w:r>
-              <w:t>FormalizaContrato</w:t>
-            </w:r>
-            <w:proofErr w:type="spellEnd"/>
+              <w:t>Realiza FormalizaContrato</w:t>
+            </w:r>
           </w:p>
         </w:tc>
         <w:tc>
@@ -9767,6 +9735,7 @@
               <w:jc w:val="both"/>
             </w:pPr>
             <w:r>
+              <w:lastRenderedPageBreak/>
               <w:t>Mantenedor Vehiculos</w:t>
             </w:r>
           </w:p>
@@ -10187,13 +10156,8 @@
               <w:jc w:val="both"/>
             </w:pPr>
             <w:r>
-              <w:t xml:space="preserve">Consultar </w:t>
-            </w:r>
-            <w:proofErr w:type="spellStart"/>
-            <w:r>
-              <w:t>PedidosxFecha</w:t>
-            </w:r>
-            <w:proofErr w:type="spellEnd"/>
+              <w:t>Consultar PedidosxFecha</w:t>
+            </w:r>
           </w:p>
         </w:tc>
         <w:tc>
@@ -10463,7 +10427,6 @@
               <w:jc w:val="center"/>
             </w:pPr>
             <w:r>
-              <w:lastRenderedPageBreak/>
               <w:t>ALTA</w:t>
             </w:r>
           </w:p>
@@ -10490,13 +10453,8 @@
               <w:jc w:val="both"/>
             </w:pPr>
             <w:r>
-              <w:t xml:space="preserve">Realiza </w:t>
-            </w:r>
-            <w:proofErr w:type="spellStart"/>
-            <w:r>
-              <w:t>RegistroPedido</w:t>
-            </w:r>
-            <w:proofErr w:type="spellEnd"/>
+              <w:t>Realiza RegistroPedido</w:t>
+            </w:r>
           </w:p>
           <w:p>
             <w:pPr>
@@ -10504,13 +10462,8 @@
               <w:jc w:val="both"/>
             </w:pPr>
             <w:r>
-              <w:t xml:space="preserve">Realiza </w:t>
-            </w:r>
-            <w:proofErr w:type="spellStart"/>
-            <w:r>
-              <w:t>FormalizaContrato</w:t>
-            </w:r>
-            <w:proofErr w:type="spellEnd"/>
+              <w:t>Realiza FormalizaContrato</w:t>
+            </w:r>
           </w:p>
           <w:p>
             <w:pPr>
@@ -10619,13 +10572,8 @@
               <w:jc w:val="both"/>
             </w:pPr>
             <w:r>
-              <w:t xml:space="preserve">Mantenedor </w:t>
-            </w:r>
-            <w:proofErr w:type="spellStart"/>
-            <w:r>
-              <w:t>VehÍculos</w:t>
-            </w:r>
-            <w:proofErr w:type="spellEnd"/>
+              <w:t>Mantenedor VehÍculos</w:t>
+            </w:r>
           </w:p>
           <w:p>
             <w:pPr>
@@ -10725,13 +10673,8 @@
               <w:jc w:val="both"/>
             </w:pPr>
             <w:r>
-              <w:t xml:space="preserve">Consultar </w:t>
-            </w:r>
-            <w:proofErr w:type="spellStart"/>
-            <w:r>
-              <w:t>PedidosxFecha</w:t>
-            </w:r>
-            <w:proofErr w:type="spellEnd"/>
+              <w:t>Consultar PedidosxFecha</w:t>
+            </w:r>
           </w:p>
         </w:tc>
         <w:tc>

</xml_diff>